<commit_message>
Segunda actualizacion del manual
</commit_message>
<xml_diff>
--- a/Manual Git.docx
+++ b/Manual Git.docx
@@ -113,7 +113,19 @@
         <w:rPr>
           <w:lang w:val="es-PE"/>
         </w:rPr>
-        <w:t>Git commit: traslada el archivo del área de ensayo al repositorio local</w:t>
+        <w:t>Git commit</w:t>
+      </w:r>
+      <w:r>
+        <w:rPr>
+          <w:lang w:val="es-PE"/>
+        </w:rPr>
+        <w:t xml:space="preserve"> –m “”</w:t>
+      </w:r>
+      <w:r>
+        <w:rPr>
+          <w:lang w:val="es-PE"/>
+        </w:rPr>
+        <w:t>: traslada el archivo del área de ensayo al repositorio local</w:t>
       </w:r>
     </w:p>
     <w:p>
@@ -150,6 +162,150 @@
       <w:pPr>
         <w:pStyle w:val="Prrafodelista"/>
         <w:rPr>
+          <w:lang w:val="es-PE"/>
+        </w:rPr>
+      </w:pPr>
+      <w:r>
+        <w:rPr>
+          <w:lang w:val="es-PE"/>
+        </w:rPr>
+        <w:t>NOTA:</w:t>
+      </w:r>
+      <w:r>
+        <w:rPr>
+          <w:lang w:val="es-PE"/>
+        </w:rPr>
+        <w:t xml:space="preserve"> si no deja subir el archivo puede ser que le solicite el usuario / email y se hace con los siguientes comandos:</w:t>
+      </w:r>
+    </w:p>
+    <w:p>
+      <w:pPr>
+        <w:pStyle w:val="Prrafodelista"/>
+        <w:rPr>
+          <w:lang w:val="es-PE"/>
+        </w:rPr>
+      </w:pPr>
+    </w:p>
+    <w:p>
+      <w:pPr>
+        <w:pStyle w:val="Prrafodelista"/>
+        <w:rPr>
+          <w:lang w:val="es-PE"/>
+        </w:rPr>
+      </w:pPr>
+      <w:r>
+        <w:rPr>
+          <w:lang w:val="es-PE"/>
+        </w:rPr>
+        <w:t xml:space="preserve">Git </w:t>
+      </w:r>
+      <w:proofErr w:type="spellStart"/>
+      <w:r>
+        <w:rPr>
+          <w:lang w:val="es-PE"/>
+        </w:rPr>
+        <w:t>config</w:t>
+      </w:r>
+      <w:proofErr w:type="spellEnd"/>
+      <w:r>
+        <w:rPr>
+          <w:lang w:val="es-PE"/>
+        </w:rPr>
+        <w:t xml:space="preserve"> –global user.name “Edward rosales”</w:t>
+      </w:r>
+    </w:p>
+    <w:p>
+      <w:pPr>
+        <w:pStyle w:val="Prrafodelista"/>
+        <w:rPr>
+          <w:lang w:val="es-PE"/>
+        </w:rPr>
+      </w:pPr>
+      <w:r>
+        <w:rPr>
+          <w:lang w:val="es-PE"/>
+        </w:rPr>
+        <w:t xml:space="preserve">Git </w:t>
+      </w:r>
+      <w:proofErr w:type="spellStart"/>
+      <w:r>
+        <w:rPr>
+          <w:lang w:val="es-PE"/>
+        </w:rPr>
+        <w:t>config</w:t>
+      </w:r>
+      <w:proofErr w:type="spellEnd"/>
+      <w:r>
+        <w:rPr>
+          <w:lang w:val="es-PE"/>
+        </w:rPr>
+        <w:t xml:space="preserve"> –global </w:t>
+      </w:r>
+      <w:proofErr w:type="spellStart"/>
+      <w:r>
+        <w:rPr>
+          <w:lang w:val="es-PE"/>
+        </w:rPr>
+        <w:t>user.</w:t>
+      </w:r>
+      <w:r>
+        <w:rPr>
+          <w:lang w:val="es-PE"/>
+        </w:rPr>
+        <w:t>email</w:t>
+      </w:r>
+      <w:proofErr w:type="spellEnd"/>
+      <w:r>
+        <w:rPr>
+          <w:lang w:val="es-PE"/>
+        </w:rPr>
+        <w:t xml:space="preserve"> : </w:t>
+      </w:r>
+      <w:hyperlink r:id="rId5" w:history="1">
+        <w:r>
+          <w:rPr>
+            <w:rStyle w:val="Hipervnculo"/>
+            <w:lang w:val="es-PE"/>
+          </w:rPr>
+          <w:t>ed@gmail.com</w:t>
+        </w:r>
+      </w:hyperlink>
+    </w:p>
+    <w:p>
+      <w:pPr>
+        <w:pStyle w:val="Prrafodelista"/>
+        <w:rPr>
+          <w:lang w:val="es-PE"/>
+        </w:rPr>
+      </w:pPr>
+    </w:p>
+    <w:p>
+      <w:pPr>
+        <w:pStyle w:val="Prrafodelista"/>
+        <w:rPr>
+          <w:lang w:val="es-PE"/>
+        </w:rPr>
+      </w:pPr>
+      <w:r>
+        <w:rPr>
+          <w:lang w:val="es-PE"/>
+        </w:rPr>
+        <w:t xml:space="preserve">NOTA: Si queremos actualizar un archivo que ya está guardado en el repositorio, pero se le ha hecho una actualización se le hace un commit y se le agrega la información realizada para que todo sea ordenado </w:t>
+      </w:r>
+    </w:p>
+    <w:p>
+      <w:pPr>
+        <w:pStyle w:val="Prrafodelista"/>
+        <w:rPr>
+          <w:lang w:val="es-PE"/>
+        </w:rPr>
+      </w:pPr>
+    </w:p>
+    <w:p>
+      <w:pPr>
+        <w:pStyle w:val="Prrafodelista"/>
+        <w:rPr>
+          <w:u w:val="single"/>
           <w:lang w:val="es-PE"/>
         </w:rPr>
       </w:pPr>
@@ -895,6 +1051,17 @@
       <w:contextualSpacing/>
     </w:pPr>
   </w:style>
+  <w:style w:type="character" w:styleId="Hipervnculo">
+    <w:name w:val="Hyperlink"/>
+    <w:basedOn w:val="Fuentedeprrafopredeter"/>
+    <w:uiPriority w:val="99"/>
+    <w:unhideWhenUsed/>
+    <w:rsid w:val="00D44940"/>
+    <w:rPr>
+      <w:color w:val="0563C1" w:themeColor="hyperlink"/>
+      <w:u w:val="single"/>
+    </w:rPr>
+  </w:style>
 </w:styles>
 </file>
 

</xml_diff>

<commit_message>
Manual con github incluido
</commit_message>
<xml_diff>
--- a/Manual Git.docx
+++ b/Manual Git.docx
@@ -470,119 +470,915 @@
           <w:lang w:val="es-PE"/>
         </w:rPr>
       </w:pPr>
+    </w:p>
+    <w:p>
+      <w:pPr>
+        <w:ind w:left="708"/>
+        <w:rPr>
+          <w:lang w:val="es-PE"/>
+        </w:rPr>
+      </w:pPr>
+    </w:p>
+    <w:p>
+      <w:pPr>
+        <w:ind w:left="708"/>
+        <w:rPr>
+          <w:lang w:val="es-PE"/>
+        </w:rPr>
+      </w:pPr>
+    </w:p>
+    <w:p>
+      <w:pPr>
+        <w:ind w:left="708"/>
+        <w:rPr>
+          <w:lang w:val="es-PE"/>
+        </w:rPr>
+      </w:pPr>
+    </w:p>
+    <w:p>
+      <w:pPr>
+        <w:ind w:left="708"/>
+        <w:rPr>
+          <w:lang w:val="es-PE"/>
+        </w:rPr>
+      </w:pPr>
+      <w:r>
+        <w:rPr>
+          <w:lang w:val="es-PE"/>
+        </w:rPr>
+        <w:t xml:space="preserve"> </w:t>
+      </w:r>
+    </w:p>
+    <w:p>
+      <w:pPr>
+        <w:ind w:left="708"/>
+        <w:rPr>
+          <w:lang w:val="es-PE"/>
+        </w:rPr>
+      </w:pPr>
+      <w:r>
+        <w:rPr>
+          <w:lang w:val="es-PE"/>
+        </w:rPr>
+        <w:t xml:space="preserve"> </w:t>
+      </w:r>
+    </w:p>
+    <w:p>
+      <w:pPr>
+        <w:pStyle w:val="Prrafodelista"/>
+        <w:rPr>
+          <w:lang w:val="es-PE"/>
+        </w:rPr>
+      </w:pPr>
+    </w:p>
+    <w:p>
+      <w:pPr>
+        <w:pStyle w:val="Prrafodelista"/>
+        <w:rPr>
+          <w:u w:val="single"/>
+          <w:lang w:val="es-PE"/>
+        </w:rPr>
+      </w:pPr>
+    </w:p>
+    <w:p>
+      <w:pPr>
+        <w:pStyle w:val="Prrafodelista"/>
+        <w:rPr>
+          <w:lang w:val="es-PE"/>
+        </w:rPr>
+      </w:pPr>
+    </w:p>
+    <w:p>
+      <w:pPr>
+        <w:pStyle w:val="Prrafodelista"/>
+        <w:rPr>
+          <w:lang w:val="es-PE"/>
+        </w:rPr>
+      </w:pPr>
+    </w:p>
+    <w:p>
+      <w:pPr>
+        <w:pStyle w:val="Prrafodelista"/>
+        <w:rPr>
+          <w:lang w:val="es-PE"/>
+        </w:rPr>
+      </w:pPr>
+    </w:p>
+    <w:p>
+      <w:pPr>
+        <w:pStyle w:val="Prrafodelista"/>
+        <w:rPr>
+          <w:lang w:val="es-PE"/>
+        </w:rPr>
+      </w:pPr>
+    </w:p>
+    <w:p>
+      <w:pPr>
+        <w:pStyle w:val="Prrafodelista"/>
+        <w:jc w:val="center"/>
+        <w:rPr>
+          <w:lang w:val="es-PE"/>
+        </w:rPr>
+      </w:pPr>
+      <w:r>
+        <w:rPr>
+          <w:b/>
+          <w:u w:val="single"/>
+          <w:lang w:val="es-PE"/>
+        </w:rPr>
+        <w:lastRenderedPageBreak/>
+        <w:t>Manual para GitHub</w:t>
+      </w:r>
+    </w:p>
+    <w:p>
+      <w:pPr>
+        <w:pStyle w:val="Prrafodelista"/>
+        <w:numPr>
+          <w:ilvl w:val="0"/>
+          <w:numId w:val="2"/>
+        </w:numPr>
+        <w:jc w:val="both"/>
+        <w:rPr>
+          <w:lang w:val="es-PE"/>
+        </w:rPr>
+      </w:pPr>
+      <w:r>
+        <w:rPr>
+          <w:lang w:val="es-PE"/>
+        </w:rPr>
+        <w:t xml:space="preserve">El primer paso es crear un repositorio </w:t>
+      </w:r>
+    </w:p>
+    <w:p>
+      <w:pPr>
+        <w:pStyle w:val="Prrafodelista"/>
+        <w:jc w:val="both"/>
+        <w:rPr>
+          <w:lang w:val="es-PE"/>
+        </w:rPr>
+      </w:pPr>
+      <w:r>
+        <w:rPr>
+          <w:lang w:val="es-PE"/>
+        </w:rPr>
+        <w:drawing>
+          <wp:anchor distT="0" distB="0" distL="114300" distR="114300" simplePos="0" relativeHeight="251658240" behindDoc="0" locked="0" layoutInCell="1" allowOverlap="1">
+            <wp:simplePos x="0" y="0"/>
+            <wp:positionH relativeFrom="column">
+              <wp:posOffset>41227</wp:posOffset>
+            </wp:positionH>
+            <wp:positionV relativeFrom="paragraph">
+              <wp:posOffset>242714</wp:posOffset>
+            </wp:positionV>
+            <wp:extent cx="5400040" cy="708025"/>
+            <wp:effectExtent l="0" t="0" r="0" b="0"/>
+            <wp:wrapSquare wrapText="bothSides"/>
+            <wp:docPr id="1" name="Imagen 1"/>
+            <wp:cNvGraphicFramePr>
+              <a:graphicFrameLocks xmlns:a="http://schemas.openxmlformats.org/drawingml/2006/main" noChangeAspect="1"/>
+            </wp:cNvGraphicFramePr>
+            <a:graphic xmlns:a="http://schemas.openxmlformats.org/drawingml/2006/main">
+              <a:graphicData uri="http://schemas.openxmlformats.org/drawingml/2006/picture">
+                <pic:pic xmlns:pic="http://schemas.openxmlformats.org/drawingml/2006/picture">
+                  <pic:nvPicPr>
+                    <pic:cNvPr id="1" name=""/>
+                    <pic:cNvPicPr/>
+                  </pic:nvPicPr>
+                  <pic:blipFill>
+                    <a:blip r:embed="rId6" cstate="print">
+                      <a:extLst>
+                        <a:ext uri="{28A0092B-C50C-407E-A947-70E740481C1C}">
+                          <a14:useLocalDpi xmlns:a14="http://schemas.microsoft.com/office/drawing/2010/main" val="0"/>
+                        </a:ext>
+                      </a:extLst>
+                    </a:blip>
+                    <a:stretch>
+                      <a:fillRect/>
+                    </a:stretch>
+                  </pic:blipFill>
+                  <pic:spPr>
+                    <a:xfrm>
+                      <a:off x="0" y="0"/>
+                      <a:ext cx="5400040" cy="708025"/>
+                    </a:xfrm>
+                    <a:prstGeom prst="rect">
+                      <a:avLst/>
+                    </a:prstGeom>
+                  </pic:spPr>
+                </pic:pic>
+              </a:graphicData>
+            </a:graphic>
+          </wp:anchor>
+        </w:drawing>
+      </w:r>
+      <w:r>
+        <w:rPr>
+          <w:lang w:val="es-PE"/>
+        </w:rPr>
+        <w:t xml:space="preserve"> </w:t>
+      </w:r>
+    </w:p>
+    <w:p>
+      <w:pPr>
+        <w:pStyle w:val="Prrafodelista"/>
+        <w:rPr>
+          <w:lang w:val="es-PE"/>
+        </w:rPr>
+      </w:pPr>
+      <w:r>
+        <w:rPr>
+          <w:lang w:val="es-PE"/>
+        </w:rPr>
+        <w:t xml:space="preserve"> </w:t>
+      </w:r>
+    </w:p>
+    <w:p>
+      <w:pPr>
+        <w:pStyle w:val="Prrafodelista"/>
+        <w:numPr>
+          <w:ilvl w:val="0"/>
+          <w:numId w:val="2"/>
+        </w:numPr>
+        <w:rPr>
+          <w:lang w:val="es-PE"/>
+        </w:rPr>
+      </w:pPr>
+      <w:r>
+        <w:rPr>
+          <w:lang w:val="es-PE"/>
+        </w:rPr>
+        <w:t>Luego se coloca el nombre al repo</w:t>
+      </w:r>
+    </w:p>
+    <w:p>
+      <w:pPr>
+        <w:pStyle w:val="Prrafodelista"/>
+        <w:rPr>
+          <w:lang w:val="es-PE"/>
+        </w:rPr>
+      </w:pPr>
+    </w:p>
+    <w:p>
+      <w:pPr>
+        <w:pStyle w:val="Prrafodelista"/>
+        <w:rPr>
+          <w:lang w:val="es-PE"/>
+        </w:rPr>
+      </w:pPr>
+    </w:p>
+    <w:p>
+      <w:pPr>
+        <w:jc w:val="center"/>
+        <w:rPr>
+          <w:lang w:val="es-PE"/>
+        </w:rPr>
+      </w:pPr>
+      <w:r>
+        <w:rPr>
+          <w:noProof/>
+          <w:lang w:eastAsia="es-ES"/>
+        </w:rPr>
+        <w:drawing>
+          <wp:inline distT="0" distB="0" distL="0" distR="0" wp14:anchorId="442EE8FF" wp14:editId="4794E17C">
+            <wp:extent cx="5400040" cy="1915064"/>
+            <wp:effectExtent l="0" t="0" r="0" b="9525"/>
+            <wp:docPr id="4" name="Imagen 4"/>
+            <wp:cNvGraphicFramePr>
+              <a:graphicFrameLocks xmlns:a="http://schemas.openxmlformats.org/drawingml/2006/main" noChangeAspect="1"/>
+            </wp:cNvGraphicFramePr>
+            <a:graphic xmlns:a="http://schemas.openxmlformats.org/drawingml/2006/main">
+              <a:graphicData uri="http://schemas.openxmlformats.org/drawingml/2006/picture">
+                <pic:pic xmlns:pic="http://schemas.openxmlformats.org/drawingml/2006/picture">
+                  <pic:nvPicPr>
+                    <pic:cNvPr id="1" name=""/>
+                    <pic:cNvPicPr/>
+                  </pic:nvPicPr>
+                  <pic:blipFill>
+                    <a:blip r:embed="rId7"/>
+                    <a:stretch>
+                      <a:fillRect/>
+                    </a:stretch>
+                  </pic:blipFill>
+                  <pic:spPr>
+                    <a:xfrm>
+                      <a:off x="0" y="0"/>
+                      <a:ext cx="5430736" cy="1925950"/>
+                    </a:xfrm>
+                    <a:prstGeom prst="rect">
+                      <a:avLst/>
+                    </a:prstGeom>
+                  </pic:spPr>
+                </pic:pic>
+              </a:graphicData>
+            </a:graphic>
+          </wp:inline>
+        </w:drawing>
+      </w:r>
+    </w:p>
+    <w:p>
+      <w:pPr>
+        <w:jc w:val="center"/>
+        <w:rPr>
+          <w:lang w:val="es-PE"/>
+        </w:rPr>
+      </w:pPr>
+    </w:p>
+    <w:p>
+      <w:pPr>
+        <w:pStyle w:val="Prrafodelista"/>
+        <w:numPr>
+          <w:ilvl w:val="0"/>
+          <w:numId w:val="2"/>
+        </w:numPr>
+        <w:jc w:val="both"/>
+        <w:rPr>
+          <w:lang w:val="es-PE"/>
+        </w:rPr>
+      </w:pPr>
+      <w:r>
+        <w:rPr>
+          <w:lang w:val="es-PE"/>
+        </w:rPr>
+        <w:t>Se puede elegir si es público o privado</w:t>
+      </w:r>
+    </w:p>
+    <w:p>
+      <w:pPr>
+        <w:pStyle w:val="Prrafodelista"/>
+        <w:numPr>
+          <w:ilvl w:val="0"/>
+          <w:numId w:val="2"/>
+        </w:numPr>
+        <w:jc w:val="both"/>
+        <w:rPr>
+          <w:lang w:val="es-PE"/>
+        </w:rPr>
+      </w:pPr>
+      <w:r>
+        <w:rPr>
+          <w:lang w:val="es-PE"/>
+        </w:rPr>
+        <w:t xml:space="preserve">Te crea el código que debe ingresar para enviar de </w:t>
+      </w:r>
+      <w:proofErr w:type="spellStart"/>
+      <w:r>
+        <w:rPr>
+          <w:lang w:val="es-PE"/>
+        </w:rPr>
+        <w:t>git</w:t>
+      </w:r>
+      <w:proofErr w:type="spellEnd"/>
+      <w:r>
+        <w:rPr>
+          <w:lang w:val="es-PE"/>
+        </w:rPr>
+        <w:t xml:space="preserve"> a </w:t>
+      </w:r>
+      <w:proofErr w:type="spellStart"/>
+      <w:r>
+        <w:rPr>
+          <w:lang w:val="es-PE"/>
+        </w:rPr>
+        <w:t>github</w:t>
+      </w:r>
+      <w:proofErr w:type="spellEnd"/>
+    </w:p>
+    <w:p>
+      <w:pPr>
+        <w:pStyle w:val="Prrafodelista"/>
+        <w:jc w:val="both"/>
+        <w:rPr>
+          <w:lang w:val="es-PE"/>
+        </w:rPr>
+      </w:pPr>
+      <w:r>
+        <w:rPr>
+          <w:noProof/>
+          <w:lang w:eastAsia="es-ES"/>
+        </w:rPr>
+        <w:drawing>
+          <wp:anchor distT="0" distB="0" distL="114300" distR="114300" simplePos="0" relativeHeight="251659264" behindDoc="1" locked="0" layoutInCell="1" allowOverlap="1">
+            <wp:simplePos x="0" y="0"/>
+            <wp:positionH relativeFrom="column">
+              <wp:posOffset>118745</wp:posOffset>
+            </wp:positionH>
+            <wp:positionV relativeFrom="paragraph">
+              <wp:posOffset>182245</wp:posOffset>
+            </wp:positionV>
+            <wp:extent cx="5400040" cy="2225040"/>
+            <wp:effectExtent l="0" t="0" r="0" b="3810"/>
+            <wp:wrapTight wrapText="bothSides">
+              <wp:wrapPolygon edited="0">
+                <wp:start x="0" y="0"/>
+                <wp:lineTo x="0" y="21452"/>
+                <wp:lineTo x="21488" y="21452"/>
+                <wp:lineTo x="21488" y="0"/>
+                <wp:lineTo x="0" y="0"/>
+              </wp:wrapPolygon>
+            </wp:wrapTight>
+            <wp:docPr id="6" name="Imagen 6"/>
+            <wp:cNvGraphicFramePr>
+              <a:graphicFrameLocks xmlns:a="http://schemas.openxmlformats.org/drawingml/2006/main" noChangeAspect="1"/>
+            </wp:cNvGraphicFramePr>
+            <a:graphic xmlns:a="http://schemas.openxmlformats.org/drawingml/2006/main">
+              <a:graphicData uri="http://schemas.openxmlformats.org/drawingml/2006/picture">
+                <pic:pic xmlns:pic="http://schemas.openxmlformats.org/drawingml/2006/picture">
+                  <pic:nvPicPr>
+                    <pic:cNvPr id="1" name=""/>
+                    <pic:cNvPicPr/>
+                  </pic:nvPicPr>
+                  <pic:blipFill>
+                    <a:blip r:embed="rId8">
+                      <a:extLst>
+                        <a:ext uri="{28A0092B-C50C-407E-A947-70E740481C1C}">
+                          <a14:useLocalDpi xmlns:a14="http://schemas.microsoft.com/office/drawing/2010/main" val="0"/>
+                        </a:ext>
+                      </a:extLst>
+                    </a:blip>
+                    <a:stretch>
+                      <a:fillRect/>
+                    </a:stretch>
+                  </pic:blipFill>
+                  <pic:spPr>
+                    <a:xfrm>
+                      <a:off x="0" y="0"/>
+                      <a:ext cx="5400040" cy="2225040"/>
+                    </a:xfrm>
+                    <a:prstGeom prst="rect">
+                      <a:avLst/>
+                    </a:prstGeom>
+                  </pic:spPr>
+                </pic:pic>
+              </a:graphicData>
+            </a:graphic>
+            <wp14:sizeRelV relativeFrom="margin">
+              <wp14:pctHeight>0</wp14:pctHeight>
+            </wp14:sizeRelV>
+          </wp:anchor>
+        </w:drawing>
+      </w:r>
+    </w:p>
+    <w:p>
+      <w:pPr>
+        <w:pStyle w:val="Prrafodelista"/>
+        <w:jc w:val="both"/>
+        <w:rPr>
+          <w:lang w:val="es-PE"/>
+        </w:rPr>
+      </w:pPr>
+    </w:p>
+    <w:p>
+      <w:pPr>
+        <w:tabs>
+          <w:tab w:val="left" w:pos="916"/>
+          <w:tab w:val="left" w:pos="1832"/>
+          <w:tab w:val="left" w:pos="2748"/>
+          <w:tab w:val="left" w:pos="3664"/>
+          <w:tab w:val="left" w:pos="4580"/>
+          <w:tab w:val="left" w:pos="5496"/>
+          <w:tab w:val="left" w:pos="6412"/>
+          <w:tab w:val="left" w:pos="7328"/>
+          <w:tab w:val="left" w:pos="8244"/>
+          <w:tab w:val="left" w:pos="9160"/>
+          <w:tab w:val="left" w:pos="10076"/>
+          <w:tab w:val="left" w:pos="10992"/>
+          <w:tab w:val="left" w:pos="11908"/>
+          <w:tab w:val="left" w:pos="12824"/>
+          <w:tab w:val="left" w:pos="13740"/>
+          <w:tab w:val="left" w:pos="14656"/>
+        </w:tabs>
+        <w:spacing w:after="0" w:line="240" w:lineRule="auto"/>
+        <w:rPr>
+          <w:rFonts w:eastAsia="Times New Roman" w:cstheme="minorHAnsi"/>
+          <w:color w:val="24292F"/>
+          <w:lang w:eastAsia="es-ES"/>
+        </w:rPr>
+      </w:pPr>
+      <w:r>
+        <w:rPr>
+          <w:rFonts w:eastAsia="Times New Roman" w:cstheme="minorHAnsi"/>
+          <w:color w:val="24292F"/>
+          <w:lang w:eastAsia="es-ES"/>
+        </w:rPr>
+        <w:t xml:space="preserve">Git </w:t>
+      </w:r>
+      <w:proofErr w:type="spellStart"/>
+      <w:r>
+        <w:rPr>
+          <w:rFonts w:eastAsia="Times New Roman" w:cstheme="minorHAnsi"/>
+          <w:color w:val="24292F"/>
+          <w:lang w:eastAsia="es-ES"/>
+        </w:rPr>
+        <w:t>remote</w:t>
+      </w:r>
+      <w:proofErr w:type="spellEnd"/>
+      <w:r>
+        <w:rPr>
+          <w:rFonts w:eastAsia="Times New Roman" w:cstheme="minorHAnsi"/>
+          <w:color w:val="24292F"/>
+          <w:lang w:eastAsia="es-ES"/>
+        </w:rPr>
+        <w:t xml:space="preserve"> </w:t>
+      </w:r>
+      <w:proofErr w:type="spellStart"/>
+      <w:r>
+        <w:rPr>
+          <w:rFonts w:eastAsia="Times New Roman" w:cstheme="minorHAnsi"/>
+          <w:color w:val="24292F"/>
+          <w:lang w:eastAsia="es-ES"/>
+        </w:rPr>
+        <w:t>add</w:t>
+      </w:r>
+      <w:proofErr w:type="spellEnd"/>
+      <w:r>
+        <w:rPr>
+          <w:rFonts w:eastAsia="Times New Roman" w:cstheme="minorHAnsi"/>
+          <w:color w:val="24292F"/>
+          <w:lang w:eastAsia="es-ES"/>
+        </w:rPr>
+        <w:t xml:space="preserve"> </w:t>
+      </w:r>
+      <w:proofErr w:type="spellStart"/>
+      <w:r>
+        <w:rPr>
+          <w:rFonts w:eastAsia="Times New Roman" w:cstheme="minorHAnsi"/>
+          <w:color w:val="24292F"/>
+          <w:lang w:eastAsia="es-ES"/>
+        </w:rPr>
+        <w:t>origin</w:t>
+      </w:r>
+      <w:proofErr w:type="spellEnd"/>
+      <w:r>
+        <w:rPr>
+          <w:rFonts w:eastAsia="Times New Roman" w:cstheme="minorHAnsi"/>
+          <w:color w:val="24292F"/>
+          <w:lang w:eastAsia="es-ES"/>
+        </w:rPr>
+        <w:t xml:space="preserve"> </w:t>
+      </w:r>
+      <w:hyperlink r:id="rId9" w:history="1">
+        <w:r>
+          <w:rPr>
+            <w:rStyle w:val="Hipervnculo"/>
+            <w:rFonts w:eastAsia="Times New Roman" w:cstheme="minorHAnsi"/>
+            <w:lang w:eastAsia="es-ES"/>
+          </w:rPr>
+          <w:t>https://github.com/Edcrack3089/Manualesgit.git</w:t>
+        </w:r>
+      </w:hyperlink>
+      <w:r>
+        <w:rPr>
+          <w:rFonts w:eastAsia="Times New Roman" w:cstheme="minorHAnsi"/>
+          <w:color w:val="24292F"/>
+          <w:lang w:eastAsia="es-ES"/>
+        </w:rPr>
+        <w:t xml:space="preserve">: este se usa para subir de local </w:t>
+      </w:r>
+      <w:proofErr w:type="spellStart"/>
+      <w:r>
+        <w:rPr>
+          <w:rFonts w:eastAsia="Times New Roman" w:cstheme="minorHAnsi"/>
+          <w:color w:val="24292F"/>
+          <w:lang w:eastAsia="es-ES"/>
+        </w:rPr>
+        <w:t>git</w:t>
+      </w:r>
+      <w:proofErr w:type="spellEnd"/>
+      <w:r>
+        <w:rPr>
+          <w:rFonts w:eastAsia="Times New Roman" w:cstheme="minorHAnsi"/>
+          <w:color w:val="24292F"/>
+          <w:lang w:eastAsia="es-ES"/>
+        </w:rPr>
+        <w:t xml:space="preserve"> a </w:t>
+      </w:r>
+      <w:proofErr w:type="spellStart"/>
+      <w:r>
+        <w:rPr>
+          <w:rFonts w:eastAsia="Times New Roman" w:cstheme="minorHAnsi"/>
+          <w:color w:val="24292F"/>
+          <w:lang w:eastAsia="es-ES"/>
+        </w:rPr>
+        <w:t>github</w:t>
+      </w:r>
+      <w:proofErr w:type="spellEnd"/>
+    </w:p>
+    <w:p>
+      <w:pPr>
+        <w:tabs>
+          <w:tab w:val="left" w:pos="916"/>
+          <w:tab w:val="left" w:pos="1832"/>
+          <w:tab w:val="left" w:pos="2748"/>
+          <w:tab w:val="left" w:pos="3664"/>
+          <w:tab w:val="left" w:pos="4580"/>
+          <w:tab w:val="left" w:pos="5496"/>
+          <w:tab w:val="left" w:pos="6412"/>
+          <w:tab w:val="left" w:pos="7328"/>
+          <w:tab w:val="left" w:pos="8244"/>
+          <w:tab w:val="left" w:pos="9160"/>
+          <w:tab w:val="left" w:pos="10076"/>
+          <w:tab w:val="left" w:pos="10992"/>
+          <w:tab w:val="left" w:pos="11908"/>
+          <w:tab w:val="left" w:pos="12824"/>
+          <w:tab w:val="left" w:pos="13740"/>
+          <w:tab w:val="left" w:pos="14656"/>
+        </w:tabs>
+        <w:spacing w:after="0" w:line="240" w:lineRule="auto"/>
+        <w:rPr>
+          <w:rFonts w:eastAsia="Times New Roman" w:cstheme="minorHAnsi"/>
+          <w:color w:val="24292F"/>
+          <w:lang w:eastAsia="es-ES"/>
+        </w:rPr>
+      </w:pPr>
+    </w:p>
+    <w:p>
+      <w:pPr>
+        <w:pStyle w:val="HTMLconformatoprevio"/>
+        <w:rPr>
+          <w:rFonts w:ascii="Consolas" w:hAnsi="Consolas"/>
+          <w:color w:val="24292F"/>
+          <w:sz w:val="21"/>
+          <w:szCs w:val="21"/>
+        </w:rPr>
+      </w:pPr>
+      <w:r>
+        <w:rPr>
+          <w:rStyle w:val="user-select-contain"/>
+          <w:rFonts w:ascii="Consolas" w:hAnsi="Consolas"/>
+          <w:color w:val="24292F"/>
+          <w:sz w:val="21"/>
+          <w:szCs w:val="21"/>
+        </w:rPr>
+        <w:t>G</w:t>
+      </w:r>
+      <w:r>
+        <w:rPr>
+          <w:rStyle w:val="user-select-contain"/>
+          <w:rFonts w:ascii="Consolas" w:hAnsi="Consolas"/>
+          <w:color w:val="24292F"/>
+          <w:sz w:val="21"/>
+          <w:szCs w:val="21"/>
+        </w:rPr>
+        <w:t xml:space="preserve">it </w:t>
+      </w:r>
+      <w:proofErr w:type="spellStart"/>
+      <w:r>
+        <w:rPr>
+          <w:rStyle w:val="user-select-contain"/>
+          <w:rFonts w:ascii="Consolas" w:hAnsi="Consolas"/>
+          <w:color w:val="24292F"/>
+          <w:sz w:val="21"/>
+          <w:szCs w:val="21"/>
+        </w:rPr>
+        <w:t>branch</w:t>
+      </w:r>
+      <w:proofErr w:type="spellEnd"/>
+      <w:r>
+        <w:rPr>
+          <w:rStyle w:val="user-select-contain"/>
+          <w:rFonts w:ascii="Consolas" w:hAnsi="Consolas"/>
+          <w:color w:val="24292F"/>
+          <w:sz w:val="21"/>
+          <w:szCs w:val="21"/>
+        </w:rPr>
+        <w:t xml:space="preserve"> -M </w:t>
+      </w:r>
+      <w:proofErr w:type="spellStart"/>
+      <w:r>
+        <w:rPr>
+          <w:rStyle w:val="user-select-contain"/>
+          <w:rFonts w:ascii="Consolas" w:hAnsi="Consolas"/>
+          <w:color w:val="24292F"/>
+          <w:sz w:val="21"/>
+          <w:szCs w:val="21"/>
+        </w:rPr>
+        <w:t>main</w:t>
+      </w:r>
+      <w:proofErr w:type="spellEnd"/>
+      <w:r>
+        <w:rPr>
+          <w:rStyle w:val="user-select-contain"/>
+          <w:rFonts w:ascii="Consolas" w:hAnsi="Consolas"/>
+          <w:color w:val="24292F"/>
+          <w:sz w:val="21"/>
+          <w:szCs w:val="21"/>
+        </w:rPr>
+        <w:t xml:space="preserve">: para cambiarte al </w:t>
+      </w:r>
+      <w:proofErr w:type="spellStart"/>
+      <w:r>
+        <w:rPr>
+          <w:rStyle w:val="user-select-contain"/>
+          <w:rFonts w:ascii="Consolas" w:hAnsi="Consolas"/>
+          <w:color w:val="24292F"/>
+          <w:sz w:val="21"/>
+          <w:szCs w:val="21"/>
+        </w:rPr>
+        <w:t>main</w:t>
+      </w:r>
+      <w:proofErr w:type="spellEnd"/>
+      <w:r>
+        <w:rPr>
+          <w:rStyle w:val="user-select-contain"/>
+          <w:rFonts w:ascii="Consolas" w:hAnsi="Consolas"/>
+          <w:color w:val="24292F"/>
+          <w:sz w:val="21"/>
+          <w:szCs w:val="21"/>
+        </w:rPr>
+        <w:t xml:space="preserve"> y subir las actualizaciones</w:t>
+      </w:r>
+    </w:p>
+    <w:p>
+      <w:pPr>
+        <w:tabs>
+          <w:tab w:val="left" w:pos="916"/>
+          <w:tab w:val="left" w:pos="1832"/>
+          <w:tab w:val="left" w:pos="2748"/>
+          <w:tab w:val="left" w:pos="3664"/>
+          <w:tab w:val="left" w:pos="4580"/>
+          <w:tab w:val="left" w:pos="5496"/>
+          <w:tab w:val="left" w:pos="6412"/>
+          <w:tab w:val="left" w:pos="7328"/>
+          <w:tab w:val="left" w:pos="8244"/>
+          <w:tab w:val="left" w:pos="9160"/>
+          <w:tab w:val="left" w:pos="10076"/>
+          <w:tab w:val="left" w:pos="10992"/>
+          <w:tab w:val="left" w:pos="11908"/>
+          <w:tab w:val="left" w:pos="12824"/>
+          <w:tab w:val="left" w:pos="13740"/>
+          <w:tab w:val="left" w:pos="14656"/>
+        </w:tabs>
+        <w:spacing w:after="0" w:line="240" w:lineRule="auto"/>
+        <w:rPr>
+          <w:rFonts w:eastAsia="Times New Roman" w:cstheme="minorHAnsi"/>
+          <w:color w:val="24292F"/>
+          <w:lang w:eastAsia="es-ES"/>
+        </w:rPr>
+      </w:pPr>
       <w:bookmarkStart w:id="0" w:name="_GoBack"/>
       <w:bookmarkEnd w:id="0"/>
     </w:p>
     <w:p>
       <w:pPr>
-        <w:ind w:left="708"/>
-        <w:rPr>
-          <w:lang w:val="es-PE"/>
-        </w:rPr>
-      </w:pPr>
-    </w:p>
-    <w:p>
-      <w:pPr>
-        <w:ind w:left="708"/>
-        <w:rPr>
-          <w:lang w:val="es-PE"/>
-        </w:rPr>
-      </w:pPr>
-      <w:r>
-        <w:rPr>
-          <w:lang w:val="es-PE"/>
+        <w:pStyle w:val="HTMLconformatoprevio"/>
+        <w:rPr>
+          <w:rFonts w:asciiTheme="minorHAnsi" w:hAnsiTheme="minorHAnsi" w:cstheme="minorHAnsi"/>
+          <w:color w:val="24292F"/>
+          <w:sz w:val="22"/>
+          <w:szCs w:val="22"/>
+        </w:rPr>
+      </w:pPr>
+      <w:r>
+        <w:rPr>
+          <w:rStyle w:val="user-select-contain"/>
+          <w:rFonts w:asciiTheme="minorHAnsi" w:hAnsiTheme="minorHAnsi" w:cstheme="minorHAnsi"/>
+          <w:color w:val="24292F"/>
+          <w:sz w:val="22"/>
+          <w:szCs w:val="22"/>
+        </w:rPr>
+        <w:t>G</w:t>
+      </w:r>
+      <w:r>
+        <w:rPr>
+          <w:rStyle w:val="user-select-contain"/>
+          <w:rFonts w:asciiTheme="minorHAnsi" w:hAnsiTheme="minorHAnsi" w:cstheme="minorHAnsi"/>
+          <w:color w:val="24292F"/>
+          <w:sz w:val="22"/>
+          <w:szCs w:val="22"/>
+        </w:rPr>
+        <w:t xml:space="preserve">it </w:t>
+      </w:r>
+      <w:proofErr w:type="spellStart"/>
+      <w:r>
+        <w:rPr>
+          <w:rStyle w:val="user-select-contain"/>
+          <w:rFonts w:asciiTheme="minorHAnsi" w:hAnsiTheme="minorHAnsi" w:cstheme="minorHAnsi"/>
+          <w:color w:val="24292F"/>
+          <w:sz w:val="22"/>
+          <w:szCs w:val="22"/>
+        </w:rPr>
+        <w:t>push</w:t>
+      </w:r>
+      <w:proofErr w:type="spellEnd"/>
+      <w:r>
+        <w:rPr>
+          <w:rStyle w:val="user-select-contain"/>
+          <w:rFonts w:asciiTheme="minorHAnsi" w:hAnsiTheme="minorHAnsi" w:cstheme="minorHAnsi"/>
+          <w:color w:val="24292F"/>
+          <w:sz w:val="22"/>
+          <w:szCs w:val="22"/>
+        </w:rPr>
+        <w:t xml:space="preserve"> -u </w:t>
+      </w:r>
+      <w:proofErr w:type="spellStart"/>
+      <w:r>
+        <w:rPr>
+          <w:rStyle w:val="user-select-contain"/>
+          <w:rFonts w:asciiTheme="minorHAnsi" w:hAnsiTheme="minorHAnsi" w:cstheme="minorHAnsi"/>
+          <w:color w:val="24292F"/>
+          <w:sz w:val="22"/>
+          <w:szCs w:val="22"/>
+        </w:rPr>
+        <w:t>origin</w:t>
+      </w:r>
+      <w:proofErr w:type="spellEnd"/>
+      <w:r>
+        <w:rPr>
+          <w:rStyle w:val="user-select-contain"/>
+          <w:rFonts w:asciiTheme="minorHAnsi" w:hAnsiTheme="minorHAnsi" w:cstheme="minorHAnsi"/>
+          <w:color w:val="24292F"/>
+          <w:sz w:val="22"/>
+          <w:szCs w:val="22"/>
         </w:rPr>
         <w:t xml:space="preserve"> </w:t>
       </w:r>
-    </w:p>
-    <w:p>
-      <w:pPr>
-        <w:ind w:left="708"/>
-        <w:rPr>
-          <w:lang w:val="es-PE"/>
-        </w:rPr>
-      </w:pPr>
-      <w:r>
-        <w:rPr>
-          <w:lang w:val="es-PE"/>
-        </w:rPr>
-        <w:t xml:space="preserve"> </w:t>
-      </w:r>
-    </w:p>
-    <w:p>
-      <w:pPr>
-        <w:pStyle w:val="Prrafodelista"/>
-        <w:rPr>
-          <w:lang w:val="es-PE"/>
-        </w:rPr>
-      </w:pPr>
-    </w:p>
-    <w:p>
-      <w:pPr>
-        <w:pStyle w:val="Prrafodelista"/>
-        <w:rPr>
-          <w:u w:val="single"/>
-          <w:lang w:val="es-PE"/>
-        </w:rPr>
-      </w:pPr>
-    </w:p>
-    <w:p>
-      <w:pPr>
-        <w:pStyle w:val="Prrafodelista"/>
-        <w:rPr>
-          <w:lang w:val="es-PE"/>
-        </w:rPr>
-      </w:pPr>
-    </w:p>
-    <w:p>
-      <w:pPr>
-        <w:pStyle w:val="Prrafodelista"/>
-        <w:rPr>
-          <w:lang w:val="es-PE"/>
-        </w:rPr>
-      </w:pPr>
-    </w:p>
-    <w:p>
-      <w:pPr>
-        <w:pStyle w:val="Prrafodelista"/>
-        <w:rPr>
-          <w:lang w:val="es-PE"/>
-        </w:rPr>
-      </w:pPr>
-    </w:p>
-    <w:p>
-      <w:pPr>
-        <w:pStyle w:val="Prrafodelista"/>
-        <w:rPr>
-          <w:lang w:val="es-PE"/>
-        </w:rPr>
-      </w:pPr>
-    </w:p>
-    <w:p>
-      <w:pPr>
-        <w:pStyle w:val="Prrafodelista"/>
-        <w:rPr>
-          <w:lang w:val="es-PE"/>
-        </w:rPr>
-      </w:pPr>
-    </w:p>
-    <w:p>
-      <w:pPr>
-        <w:pStyle w:val="Prrafodelista"/>
-        <w:rPr>
-          <w:lang w:val="es-PE"/>
-        </w:rPr>
-      </w:pPr>
-      <w:r>
-        <w:rPr>
-          <w:lang w:val="es-PE"/>
-        </w:rPr>
-        <w:t xml:space="preserve"> </w:t>
-      </w:r>
-    </w:p>
-    <w:p>
-      <w:pPr>
-        <w:jc w:val="center"/>
+      <w:proofErr w:type="spellStart"/>
+      <w:r>
+        <w:rPr>
+          <w:rStyle w:val="user-select-contain"/>
+          <w:rFonts w:asciiTheme="minorHAnsi" w:hAnsiTheme="minorHAnsi" w:cstheme="minorHAnsi"/>
+          <w:color w:val="24292F"/>
+          <w:sz w:val="22"/>
+          <w:szCs w:val="22"/>
+        </w:rPr>
+        <w:t>main</w:t>
+      </w:r>
+      <w:proofErr w:type="spellEnd"/>
+      <w:r>
+        <w:rPr>
+          <w:rStyle w:val="user-select-contain"/>
+          <w:rFonts w:asciiTheme="minorHAnsi" w:hAnsiTheme="minorHAnsi" w:cstheme="minorHAnsi"/>
+          <w:color w:val="24292F"/>
+          <w:sz w:val="22"/>
+          <w:szCs w:val="22"/>
+        </w:rPr>
+        <w:t>: para ir cargando las modificaciones</w:t>
+      </w:r>
+    </w:p>
+    <w:p>
+      <w:pPr>
+        <w:tabs>
+          <w:tab w:val="left" w:pos="916"/>
+          <w:tab w:val="left" w:pos="1832"/>
+          <w:tab w:val="left" w:pos="2748"/>
+          <w:tab w:val="left" w:pos="3664"/>
+          <w:tab w:val="left" w:pos="4580"/>
+          <w:tab w:val="left" w:pos="5496"/>
+          <w:tab w:val="left" w:pos="6412"/>
+          <w:tab w:val="left" w:pos="7328"/>
+          <w:tab w:val="left" w:pos="8244"/>
+          <w:tab w:val="left" w:pos="9160"/>
+          <w:tab w:val="left" w:pos="10076"/>
+          <w:tab w:val="left" w:pos="10992"/>
+          <w:tab w:val="left" w:pos="11908"/>
+          <w:tab w:val="left" w:pos="12824"/>
+          <w:tab w:val="left" w:pos="13740"/>
+          <w:tab w:val="left" w:pos="14656"/>
+        </w:tabs>
+        <w:spacing w:after="0" w:line="240" w:lineRule="auto"/>
+        <w:rPr>
+          <w:rFonts w:ascii="Consolas" w:eastAsia="Times New Roman" w:hAnsi="Consolas" w:cs="Courier New"/>
+          <w:color w:val="24292F"/>
+          <w:sz w:val="21"/>
+          <w:szCs w:val="21"/>
+          <w:lang w:eastAsia="es-ES"/>
+        </w:rPr>
+      </w:pPr>
+    </w:p>
+    <w:p>
+      <w:pPr>
+        <w:tabs>
+          <w:tab w:val="left" w:pos="916"/>
+          <w:tab w:val="left" w:pos="1832"/>
+          <w:tab w:val="left" w:pos="2748"/>
+          <w:tab w:val="left" w:pos="3664"/>
+          <w:tab w:val="left" w:pos="4580"/>
+          <w:tab w:val="left" w:pos="5496"/>
+          <w:tab w:val="left" w:pos="6412"/>
+          <w:tab w:val="left" w:pos="7328"/>
+          <w:tab w:val="left" w:pos="8244"/>
+          <w:tab w:val="left" w:pos="9160"/>
+          <w:tab w:val="left" w:pos="10076"/>
+          <w:tab w:val="left" w:pos="10992"/>
+          <w:tab w:val="left" w:pos="11908"/>
+          <w:tab w:val="left" w:pos="12824"/>
+          <w:tab w:val="left" w:pos="13740"/>
+          <w:tab w:val="left" w:pos="14656"/>
+        </w:tabs>
+        <w:spacing w:after="0" w:line="240" w:lineRule="auto"/>
+        <w:rPr>
+          <w:rFonts w:ascii="Consolas" w:eastAsia="Times New Roman" w:hAnsi="Consolas" w:cs="Courier New"/>
+          <w:color w:val="24292F"/>
+          <w:sz w:val="21"/>
+          <w:szCs w:val="21"/>
+          <w:lang w:eastAsia="es-ES"/>
+        </w:rPr>
+      </w:pPr>
+    </w:p>
+    <w:p>
+      <w:pPr>
+        <w:pStyle w:val="Prrafodelista"/>
+        <w:jc w:val="both"/>
         <w:rPr>
           <w:lang w:val="es-PE"/>
         </w:rPr>
@@ -1276,6 +2072,61 @@
       <w:u w:val="single"/>
     </w:rPr>
   </w:style>
+  <w:style w:type="paragraph" w:styleId="HTMLconformatoprevio">
+    <w:name w:val="HTML Preformatted"/>
+    <w:basedOn w:val="Normal"/>
+    <w:link w:val="HTMLconformatoprevioCar"/>
+    <w:uiPriority w:val="99"/>
+    <w:semiHidden/>
+    <w:unhideWhenUsed/>
+    <w:rsid w:val="009B157E"/>
+    <w:pPr>
+      <w:tabs>
+        <w:tab w:val="left" w:pos="916"/>
+        <w:tab w:val="left" w:pos="1832"/>
+        <w:tab w:val="left" w:pos="2748"/>
+        <w:tab w:val="left" w:pos="3664"/>
+        <w:tab w:val="left" w:pos="4580"/>
+        <w:tab w:val="left" w:pos="5496"/>
+        <w:tab w:val="left" w:pos="6412"/>
+        <w:tab w:val="left" w:pos="7328"/>
+        <w:tab w:val="left" w:pos="8244"/>
+        <w:tab w:val="left" w:pos="9160"/>
+        <w:tab w:val="left" w:pos="10076"/>
+        <w:tab w:val="left" w:pos="10992"/>
+        <w:tab w:val="left" w:pos="11908"/>
+        <w:tab w:val="left" w:pos="12824"/>
+        <w:tab w:val="left" w:pos="13740"/>
+        <w:tab w:val="left" w:pos="14656"/>
+      </w:tabs>
+      <w:spacing w:after="0" w:line="240" w:lineRule="auto"/>
+    </w:pPr>
+    <w:rPr>
+      <w:rFonts w:ascii="Courier New" w:eastAsia="Times New Roman" w:hAnsi="Courier New" w:cs="Courier New"/>
+      <w:sz w:val="20"/>
+      <w:szCs w:val="20"/>
+      <w:lang w:eastAsia="es-ES"/>
+    </w:rPr>
+  </w:style>
+  <w:style w:type="character" w:customStyle="1" w:styleId="HTMLconformatoprevioCar">
+    <w:name w:val="HTML con formato previo Car"/>
+    <w:basedOn w:val="Fuentedeprrafopredeter"/>
+    <w:link w:val="HTMLconformatoprevio"/>
+    <w:uiPriority w:val="99"/>
+    <w:semiHidden/>
+    <w:rsid w:val="009B157E"/>
+    <w:rPr>
+      <w:rFonts w:ascii="Courier New" w:eastAsia="Times New Roman" w:hAnsi="Courier New" w:cs="Courier New"/>
+      <w:sz w:val="20"/>
+      <w:szCs w:val="20"/>
+      <w:lang w:eastAsia="es-ES"/>
+    </w:rPr>
+  </w:style>
+  <w:style w:type="character" w:customStyle="1" w:styleId="user-select-contain">
+    <w:name w:val="user-select-contain"/>
+    <w:basedOn w:val="Fuentedeprrafopredeter"/>
+    <w:rsid w:val="009B157E"/>
+  </w:style>
 </w:styles>
 </file>
 

</xml_diff>

<commit_message>
Guardado con el comando Clone
</commit_message>
<xml_diff>
--- a/Manual Git.docx
+++ b/Manual Git.docx
@@ -246,13 +246,7 @@
         <w:rPr>
           <w:lang w:val="es-PE"/>
         </w:rPr>
-        <w:t>user.</w:t>
-      </w:r>
-      <w:r>
-        <w:rPr>
-          <w:lang w:val="es-PE"/>
-        </w:rPr>
-        <w:t>email</w:t>
+        <w:t>user.email</w:t>
       </w:r>
       <w:proofErr w:type="spellEnd"/>
       <w:r>
@@ -619,7 +613,8 @@
       </w:pPr>
       <w:r>
         <w:rPr>
-          <w:lang w:val="es-PE"/>
+          <w:noProof/>
+          <w:lang w:eastAsia="es-ES"/>
         </w:rPr>
         <w:drawing>
           <wp:anchor distT="0" distB="0" distL="114300" distR="114300" simplePos="0" relativeHeight="251658240" behindDoc="0" locked="0" layoutInCell="1" allowOverlap="1">
@@ -1109,17 +1104,7 @@
           <w:sz w:val="21"/>
           <w:szCs w:val="21"/>
         </w:rPr>
-        <w:t>G</w:t>
-      </w:r>
-      <w:r>
-        <w:rPr>
-          <w:rStyle w:val="user-select-contain"/>
-          <w:rFonts w:ascii="Consolas" w:hAnsi="Consolas"/>
-          <w:color w:val="24292F"/>
-          <w:sz w:val="21"/>
-          <w:szCs w:val="21"/>
-        </w:rPr>
-        <w:t xml:space="preserve">it </w:t>
+        <w:t xml:space="preserve">Git </w:t>
       </w:r>
       <w:proofErr w:type="spellStart"/>
       <w:r>
@@ -1215,8 +1200,6 @@
           <w:lang w:eastAsia="es-ES"/>
         </w:rPr>
       </w:pPr>
-      <w:bookmarkStart w:id="0" w:name="_GoBack"/>
-      <w:bookmarkEnd w:id="0"/>
     </w:p>
     <w:p>
       <w:pPr>
@@ -1236,17 +1219,7 @@
           <w:sz w:val="22"/>
           <w:szCs w:val="22"/>
         </w:rPr>
-        <w:t>G</w:t>
-      </w:r>
-      <w:r>
-        <w:rPr>
-          <w:rStyle w:val="user-select-contain"/>
-          <w:rFonts w:asciiTheme="minorHAnsi" w:hAnsiTheme="minorHAnsi" w:cstheme="minorHAnsi"/>
-          <w:color w:val="24292F"/>
-          <w:sz w:val="22"/>
-          <w:szCs w:val="22"/>
-        </w:rPr>
-        <w:t xml:space="preserve">it </w:t>
+        <w:t xml:space="preserve">Git </w:t>
       </w:r>
       <w:proofErr w:type="spellStart"/>
       <w:r>
@@ -1383,6 +1356,373 @@
           <w:lang w:val="es-PE"/>
         </w:rPr>
       </w:pPr>
+      <w:r>
+        <w:rPr>
+          <w:lang w:val="es-PE"/>
+        </w:rPr>
+        <w:lastRenderedPageBreak/>
+        <w:t xml:space="preserve">Git </w:t>
+      </w:r>
+      <w:proofErr w:type="spellStart"/>
+      <w:r>
+        <w:rPr>
+          <w:lang w:val="es-PE"/>
+        </w:rPr>
+        <w:t>pull</w:t>
+      </w:r>
+      <w:proofErr w:type="spellEnd"/>
+      <w:r>
+        <w:rPr>
+          <w:lang w:val="es-PE"/>
+        </w:rPr>
+        <w:t xml:space="preserve">: detecta si se ha hecho algún </w:t>
+      </w:r>
+      <w:proofErr w:type="spellStart"/>
+      <w:r>
+        <w:rPr>
+          <w:lang w:val="es-PE"/>
+        </w:rPr>
+        <w:t>cambion</w:t>
+      </w:r>
+      <w:proofErr w:type="spellEnd"/>
+      <w:r>
+        <w:rPr>
+          <w:lang w:val="es-PE"/>
+        </w:rPr>
+        <w:t xml:space="preserve"> en </w:t>
+      </w:r>
+      <w:proofErr w:type="spellStart"/>
+      <w:r>
+        <w:rPr>
+          <w:lang w:val="es-PE"/>
+        </w:rPr>
+        <w:t>git</w:t>
+      </w:r>
+      <w:proofErr w:type="spellEnd"/>
+      <w:r>
+        <w:rPr>
+          <w:lang w:val="es-PE"/>
+        </w:rPr>
+        <w:t xml:space="preserve"> </w:t>
+      </w:r>
+      <w:proofErr w:type="spellStart"/>
+      <w:r>
+        <w:rPr>
+          <w:lang w:val="es-PE"/>
+        </w:rPr>
+        <w:t>hub</w:t>
+      </w:r>
+      <w:proofErr w:type="spellEnd"/>
+      <w:r>
+        <w:rPr>
+          <w:lang w:val="es-PE"/>
+        </w:rPr>
+        <w:t xml:space="preserve"> y te trae la información cambiada al repositorio local</w:t>
+      </w:r>
+    </w:p>
+    <w:p>
+      <w:pPr>
+        <w:pStyle w:val="Prrafodelista"/>
+        <w:jc w:val="both"/>
+        <w:rPr>
+          <w:lang w:val="es-PE"/>
+        </w:rPr>
+      </w:pPr>
+    </w:p>
+    <w:p>
+      <w:pPr>
+        <w:pStyle w:val="Prrafodelista"/>
+        <w:jc w:val="both"/>
+        <w:rPr>
+          <w:lang w:val="es-PE"/>
+        </w:rPr>
+      </w:pPr>
+      <w:r>
+        <w:rPr>
+          <w:lang w:val="es-PE"/>
+        </w:rPr>
+        <w:t xml:space="preserve">Git </w:t>
+      </w:r>
+      <w:proofErr w:type="spellStart"/>
+      <w:r>
+        <w:rPr>
+          <w:lang w:val="es-PE"/>
+        </w:rPr>
+        <w:t>tag</w:t>
+      </w:r>
+      <w:proofErr w:type="spellEnd"/>
+      <w:r>
+        <w:rPr>
+          <w:lang w:val="es-PE"/>
+        </w:rPr>
+        <w:t xml:space="preserve"> +nombre de la etiqueta+ -m “</w:t>
+      </w:r>
+      <w:proofErr w:type="spellStart"/>
+      <w:r>
+        <w:rPr>
+          <w:lang w:val="es-PE"/>
+        </w:rPr>
+        <w:t>descripcion</w:t>
+      </w:r>
+      <w:proofErr w:type="spellEnd"/>
+      <w:r>
+        <w:rPr>
+          <w:lang w:val="es-PE"/>
+        </w:rPr>
+        <w:t>”: se puede crear etiquetas que nos ayudan a descargar las versiones terminadas de nuestro proyecto</w:t>
+      </w:r>
+    </w:p>
+    <w:p>
+      <w:pPr>
+        <w:pStyle w:val="Prrafodelista"/>
+        <w:jc w:val="both"/>
+        <w:rPr>
+          <w:lang w:val="es-PE"/>
+        </w:rPr>
+      </w:pPr>
+    </w:p>
+    <w:p>
+      <w:pPr>
+        <w:pStyle w:val="Prrafodelista"/>
+        <w:jc w:val="both"/>
+        <w:rPr>
+          <w:lang w:val="es-PE"/>
+        </w:rPr>
+      </w:pPr>
+      <w:r>
+        <w:rPr>
+          <w:lang w:val="es-PE"/>
+        </w:rPr>
+        <w:t xml:space="preserve">Git </w:t>
+      </w:r>
+      <w:proofErr w:type="spellStart"/>
+      <w:r>
+        <w:rPr>
+          <w:lang w:val="es-PE"/>
+        </w:rPr>
+        <w:t>push</w:t>
+      </w:r>
+      <w:proofErr w:type="spellEnd"/>
+      <w:r>
+        <w:rPr>
+          <w:lang w:val="es-PE"/>
+        </w:rPr>
+        <w:t xml:space="preserve"> --</w:t>
+      </w:r>
+      <w:proofErr w:type="spellStart"/>
+      <w:r>
+        <w:rPr>
+          <w:lang w:val="es-PE"/>
+        </w:rPr>
+        <w:t>tags</w:t>
+      </w:r>
+      <w:proofErr w:type="spellEnd"/>
+      <w:r>
+        <w:rPr>
+          <w:lang w:val="es-PE"/>
+        </w:rPr>
+        <w:t>: sube la etiqueta que nos permite descargar los archivos</w:t>
+      </w:r>
+    </w:p>
+    <w:p>
+      <w:pPr>
+        <w:pStyle w:val="Prrafodelista"/>
+        <w:jc w:val="both"/>
+        <w:rPr>
+          <w:lang w:val="es-PE"/>
+        </w:rPr>
+      </w:pPr>
+    </w:p>
+    <w:p>
+      <w:pPr>
+        <w:pStyle w:val="Prrafodelista"/>
+        <w:numPr>
+          <w:ilvl w:val="0"/>
+          <w:numId w:val="2"/>
+        </w:numPr>
+        <w:jc w:val="both"/>
+        <w:rPr>
+          <w:lang w:val="es-PE"/>
+        </w:rPr>
+      </w:pPr>
+      <w:r>
+        <w:rPr>
+          <w:lang w:val="es-PE"/>
+        </w:rPr>
+        <w:t xml:space="preserve">Si llega a ocurrir algún desastre y se pierde la información de la maquina hay una opción para clonar lo que este guardo en </w:t>
+      </w:r>
+      <w:proofErr w:type="spellStart"/>
+      <w:r>
+        <w:rPr>
+          <w:lang w:val="es-PE"/>
+        </w:rPr>
+        <w:t>github</w:t>
+      </w:r>
+      <w:proofErr w:type="spellEnd"/>
+    </w:p>
+    <w:p>
+      <w:pPr>
+        <w:pStyle w:val="Prrafodelista"/>
+        <w:jc w:val="both"/>
+        <w:rPr>
+          <w:lang w:val="es-PE"/>
+        </w:rPr>
+      </w:pPr>
+    </w:p>
+    <w:p>
+      <w:pPr>
+        <w:pStyle w:val="Prrafodelista"/>
+        <w:jc w:val="both"/>
+        <w:rPr>
+          <w:lang w:val="es-PE"/>
+        </w:rPr>
+      </w:pPr>
+      <w:r>
+        <w:rPr>
+          <w:lang w:val="es-PE"/>
+        </w:rPr>
+        <w:t xml:space="preserve">Git clone +URL: se copia la dirección de la URL de </w:t>
+      </w:r>
+      <w:proofErr w:type="spellStart"/>
+      <w:r>
+        <w:rPr>
+          <w:lang w:val="es-PE"/>
+        </w:rPr>
+        <w:t>git</w:t>
+      </w:r>
+      <w:proofErr w:type="spellEnd"/>
+      <w:r>
+        <w:rPr>
+          <w:lang w:val="es-PE"/>
+        </w:rPr>
+        <w:t xml:space="preserve"> </w:t>
+      </w:r>
+      <w:proofErr w:type="spellStart"/>
+      <w:r>
+        <w:rPr>
+          <w:lang w:val="es-PE"/>
+        </w:rPr>
+        <w:t>hub</w:t>
+      </w:r>
+      <w:bookmarkStart w:id="0" w:name="_GoBack"/>
+      <w:bookmarkEnd w:id="0"/>
+      <w:proofErr w:type="spellEnd"/>
+    </w:p>
+    <w:p>
+      <w:pPr>
+        <w:pStyle w:val="Prrafodelista"/>
+        <w:jc w:val="both"/>
+        <w:rPr>
+          <w:lang w:val="es-PE"/>
+        </w:rPr>
+      </w:pPr>
+    </w:p>
+    <w:p>
+      <w:pPr>
+        <w:pStyle w:val="Prrafodelista"/>
+        <w:jc w:val="both"/>
+        <w:rPr>
+          <w:lang w:val="es-PE"/>
+        </w:rPr>
+      </w:pPr>
+      <w:r>
+        <w:rPr>
+          <w:noProof/>
+          <w:lang w:eastAsia="es-ES"/>
+        </w:rPr>
+        <w:drawing>
+          <wp:inline distT="0" distB="0" distL="0" distR="0" wp14:anchorId="564600F8" wp14:editId="57654E58">
+            <wp:extent cx="5400040" cy="2235200"/>
+            <wp:effectExtent l="0" t="0" r="0" b="0"/>
+            <wp:docPr id="2" name="Imagen 2"/>
+            <wp:cNvGraphicFramePr>
+              <a:graphicFrameLocks xmlns:a="http://schemas.openxmlformats.org/drawingml/2006/main" noChangeAspect="1"/>
+            </wp:cNvGraphicFramePr>
+            <a:graphic xmlns:a="http://schemas.openxmlformats.org/drawingml/2006/main">
+              <a:graphicData uri="http://schemas.openxmlformats.org/drawingml/2006/picture">
+                <pic:pic xmlns:pic="http://schemas.openxmlformats.org/drawingml/2006/picture">
+                  <pic:nvPicPr>
+                    <pic:cNvPr id="1" name=""/>
+                    <pic:cNvPicPr/>
+                  </pic:nvPicPr>
+                  <pic:blipFill>
+                    <a:blip r:embed="rId10"/>
+                    <a:stretch>
+                      <a:fillRect/>
+                    </a:stretch>
+                  </pic:blipFill>
+                  <pic:spPr>
+                    <a:xfrm>
+                      <a:off x="0" y="0"/>
+                      <a:ext cx="5400040" cy="2235200"/>
+                    </a:xfrm>
+                    <a:prstGeom prst="rect">
+                      <a:avLst/>
+                    </a:prstGeom>
+                  </pic:spPr>
+                </pic:pic>
+              </a:graphicData>
+            </a:graphic>
+          </wp:inline>
+        </w:drawing>
+      </w:r>
+    </w:p>
+    <w:p>
+      <w:pPr>
+        <w:pStyle w:val="Prrafodelista"/>
+        <w:jc w:val="both"/>
+        <w:rPr>
+          <w:lang w:val="es-PE"/>
+        </w:rPr>
+      </w:pPr>
+      <w:r>
+        <w:rPr>
+          <w:lang w:val="es-PE"/>
+        </w:rPr>
+        <w:tab/>
+      </w:r>
+    </w:p>
+    <w:p>
+      <w:pPr>
+        <w:ind w:left="708"/>
+        <w:jc w:val="both"/>
+        <w:rPr>
+          <w:lang w:val="es-PE"/>
+        </w:rPr>
+      </w:pPr>
+    </w:p>
+    <w:p>
+      <w:pPr>
+        <w:pStyle w:val="Prrafodelista"/>
+        <w:jc w:val="both"/>
+        <w:rPr>
+          <w:lang w:val="es-PE"/>
+        </w:rPr>
+      </w:pPr>
+    </w:p>
+    <w:p>
+      <w:pPr>
+        <w:pStyle w:val="Prrafodelista"/>
+        <w:jc w:val="both"/>
+        <w:rPr>
+          <w:lang w:val="es-PE"/>
+        </w:rPr>
+      </w:pPr>
+    </w:p>
+    <w:p>
+      <w:pPr>
+        <w:pStyle w:val="Prrafodelista"/>
+        <w:jc w:val="both"/>
+        <w:rPr>
+          <w:lang w:val="es-PE"/>
+        </w:rPr>
+      </w:pPr>
+      <w:r>
+        <w:rPr>
+          <w:lang w:val="es-PE"/>
+        </w:rPr>
+        <w:t xml:space="preserve"> </w:t>
+      </w:r>
     </w:p>
     <w:sectPr>
       <w:pgSz w:w="11906" w:h="16838"/>

</xml_diff>